<commit_message>
Change "Modified UCF" to "1.03 Controller Fix" in manual
</commit_message>
<xml_diff>
--- a/src/mod/resources/screens/a/manual.docx
+++ b/src/mod/resources/screens/a/manual.docx
@@ -55,25 +55,7 @@
           <w:sz w:val="28"/>
           <w:szCs w:val="28"/>
         </w:rPr>
-        <w:t xml:space="preserve">1.03 is created by </w:t>
-      </w:r>
-      <w:proofErr w:type="spellStart"/>
-      <w:r>
-        <w:rPr>
-          <w:rFonts w:ascii="A-OTF Folk Pro H" w:eastAsia="A-OTF Folk Pro H" w:hAnsi="A-OTF Folk Pro H"/>
-          <w:sz w:val="28"/>
-          <w:szCs w:val="28"/>
-        </w:rPr>
-        <w:t>Hax</w:t>
-      </w:r>
-      <w:proofErr w:type="spellEnd"/>
-      <w:r>
-        <w:rPr>
-          <w:rFonts w:ascii="A-OTF Folk Pro H" w:eastAsia="A-OTF Folk Pro H" w:hAnsi="A-OTF Folk Pro H"/>
-          <w:sz w:val="28"/>
-          <w:szCs w:val="28"/>
-        </w:rPr>
-        <w:t>$ and Altimor. Visit</w:t>
+        <w:t>1.03 is created by Hax$ and Altimor. Visit</w:t>
       </w:r>
       <w:r>
         <w:rPr>
@@ -185,7 +167,7 @@
           <w:sz w:val="36"/>
           <w:szCs w:val="36"/>
         </w:rPr>
-        <w:t>Modified UCF</w:t>
+        <w:t>1.03 Controller Fix</w:t>
       </w:r>
     </w:p>
     <w:p>
@@ -1373,43 +1355,7 @@
           <w:sz w:val="28"/>
           <w:szCs w:val="28"/>
         </w:rPr>
-        <w:t xml:space="preserve"> mod modernizes </w:t>
-      </w:r>
-      <w:proofErr w:type="spellStart"/>
-      <w:r>
-        <w:rPr>
-          <w:rFonts w:ascii="A-OTF Folk Pro H" w:eastAsia="A-OTF Folk Pro H" w:hAnsi="A-OTF Folk Pro H"/>
-          <w:sz w:val="28"/>
-          <w:szCs w:val="28"/>
-        </w:rPr>
-        <w:t>wavedashing</w:t>
-      </w:r>
-      <w:proofErr w:type="spellEnd"/>
-      <w:r>
-        <w:rPr>
-          <w:rFonts w:ascii="A-OTF Folk Pro H" w:eastAsia="A-OTF Folk Pro H" w:hAnsi="A-OTF Folk Pro H"/>
-          <w:sz w:val="28"/>
-          <w:szCs w:val="28"/>
-        </w:rPr>
-        <w:t xml:space="preserve"> by allowing you to </w:t>
-      </w:r>
-      <w:proofErr w:type="spellStart"/>
-      <w:r>
-        <w:rPr>
-          <w:rFonts w:ascii="A-OTF Folk Pro H" w:eastAsia="A-OTF Folk Pro H" w:hAnsi="A-OTF Folk Pro H"/>
-          <w:sz w:val="28"/>
-          <w:szCs w:val="28"/>
-        </w:rPr>
-        <w:t>airdodge</w:t>
-      </w:r>
-      <w:proofErr w:type="spellEnd"/>
-      <w:r>
-        <w:rPr>
-          <w:rFonts w:ascii="A-OTF Folk Pro H" w:eastAsia="A-OTF Folk Pro H" w:hAnsi="A-OTF Folk Pro H"/>
-          <w:sz w:val="28"/>
-          <w:szCs w:val="28"/>
-        </w:rPr>
-        <w:t xml:space="preserve"> at the shallowest angle by pointing horizontally. Your </w:t>
+        <w:t xml:space="preserve"> mod modernizes wavedashing by allowing you to airdodge at the shallowest angle by pointing horizontally. Your </w:t>
       </w:r>
       <w:r>
         <w:rPr>

</xml_diff>